<commit_message>
Sketched a round UI. Added all of the inventory elements to a grid layout
</commit_message>
<xml_diff>
--- a/ScourTheDepthsPlan.docx
+++ b/ScourTheDepthsPlan.docx
@@ -1511,6 +1511,50 @@
       </w:r>
       <w:r>
         <w:t>: the chance to ignore incoming damage</w:t>
+      </w:r>
+    </w:p>
+    <w:p/>
+    <w:p>
+      <w:r>
+        <w:rPr>
+          <w:b/>
+          <w:bCs/>
+        </w:rPr>
+        <w:t>Controls:</w:t>
+      </w:r>
+    </w:p>
+    <w:p>
+      <w:r>
+        <w:t>A: attack</w:t>
+      </w:r>
+    </w:p>
+    <w:p>
+      <w:r>
+        <w:t>X and Y: attack buttons</w:t>
+      </w:r>
+    </w:p>
+    <w:p>
+      <w:r>
+        <w:t>4 hotbar slots: dpad</w:t>
+      </w:r>
+    </w:p>
+    <w:p>
+      <w:r>
+        <w:lastRenderedPageBreak/>
+        <w:t xml:space="preserve">Up to 4 abilities: </w:t>
+      </w:r>
+      <w:r>
+        <w:t>c stick</w:t>
+      </w:r>
+    </w:p>
+    <w:p>
+      <w:r>
+        <w:t>Use alternate weapon: zl</w:t>
+      </w:r>
+    </w:p>
+    <w:p>
+      <w:r>
+        <w:t>Dash: L and R</w:t>
       </w:r>
     </w:p>
     <w:p>

</xml_diff>

<commit_message>
Added UI elements for the rest of the equipped Items. Added a framework for trinkets. Began work on supporting drag and drop for equipment. Made a playerInventory scriptable object that descends from Inventory that also holds the equipped weapons and trinkets
</commit_message>
<xml_diff>
--- a/ScourTheDepthsPlan.docx
+++ b/ScourTheDepthsPlan.docx
@@ -1560,6 +1560,28 @@
     <w:p>
       <w:r>
         <w:t xml:space="preserve"> </w:t>
+      </w:r>
+    </w:p>
+    <w:p>
+      <w:r>
+        <w:rPr>
+          <w:b/>
+          <w:bCs/>
+        </w:rPr>
+        <w:t>Character List (barkeep):</w:t>
+      </w:r>
+    </w:p>
+    <w:p>
+      <w:r>
+        <w:t>Use a scrollable list of buttons. When the button is pushed, it displays that character’s stats and equipped items in the top 1/3 of the barkeep’s UI. There is then a button next to the displayed character stats that says swap. When this is pressed, that character is used.</w:t>
+      </w:r>
+    </w:p>
+    <w:p>
+      <w:r>
+        <w:t>Stored info for each character: baseClass scriptable object, an indexed array of length 6 of the equipped items (2 weapons, 4 trinkets), an arraylist of traits, and an indexed array of upgrade points</w:t>
+      </w:r>
+      <w:r>
+        <w:t xml:space="preserve"> (length equal to the number of visible stats).</w:t>
       </w:r>
     </w:p>
     <w:sectPr>

</xml_diff>

<commit_message>
Added localization support so that localization can be used early on
</commit_message>
<xml_diff>
--- a/ScourTheDepthsPlan.docx
+++ b/ScourTheDepthsPlan.docx
@@ -1415,6 +1415,17 @@
     <w:p>
       <w:r>
         <w:rPr>
+          <w:u w:val="single"/>
+        </w:rPr>
+        <w:t>Movespeed</w:t>
+      </w:r>
+      <w:r>
+        <w:t>: the speed the character moves at</w:t>
+      </w:r>
+    </w:p>
+    <w:p>
+      <w:r>
+        <w:rPr>
           <w:b/>
           <w:bCs/>
         </w:rPr>
@@ -1463,17 +1474,6 @@
         <w:rPr>
           <w:u w:val="single"/>
         </w:rPr>
-        <w:t>Movespeed</w:t>
-      </w:r>
-      <w:r>
-        <w:t>: the speed the character moves at</w:t>
-      </w:r>
-    </w:p>
-    <w:p>
-      <w:r>
-        <w:rPr>
-          <w:u w:val="single"/>
-        </w:rPr>
         <w:t>Jump Height</w:t>
       </w:r>
       <w:r>
@@ -1582,6 +1582,27 @@
       </w:r>
       <w:r>
         <w:t xml:space="preserve"> (length equal to the number of visible stats).</w:t>
+      </w:r>
+    </w:p>
+    <w:p/>
+    <w:p>
+      <w:r>
+        <w:t>In the barkeepManager script, have a struct that includes all of the info above. Then the barkeep contains a list of these structs for all of the different characters.</w:t>
+      </w:r>
+    </w:p>
+    <w:p/>
+    <w:p>
+      <w:r>
+        <w:rPr>
+          <w:b/>
+          <w:bCs/>
+        </w:rPr>
+        <w:t>Trinkets:</w:t>
+      </w:r>
+    </w:p>
+    <w:p>
+      <w:r>
+        <w:t>Abilities of the trinkets are encoded by having a single class/monobehavior with all of the actual code for the abilities. In said monobehavior, there is a method that takes in an enum for the ability to use and then performs that ability. Each trinket scriptable object will then contain an enum value that will be accessed whenever the ability is used from the hotbar.</w:t>
       </w:r>
     </w:p>
     <w:sectPr>

</xml_diff>

<commit_message>
Added an ability bar for abilities of items to be accessed. Added drag drop support and made it so that it is linked with a list of abilities so that abilities on the ability bar can be activated. Added an invisibility ability to test with a cloak of invisibility
</commit_message>
<xml_diff>
--- a/ScourTheDepthsPlan.docx
+++ b/ScourTheDepthsPlan.docx
@@ -631,7 +631,7 @@
               <w:t>Piercing Weapons (</w:t>
             </w:r>
             <w:r>
-              <w:t>s</w:t>
+              <w:t>pitchfork)</w:t>
             </w:r>
           </w:p>
         </w:tc>
@@ -669,13 +669,25 @@
           <w:tcPr>
             <w:tcW w:w="1165" w:type="dxa"/>
           </w:tcPr>
-          <w:p/>
+          <w:p>
+            <w:r>
+              <w:rPr>
+                <w:b/>
+                <w:bCs/>
+              </w:rPr>
+              <w:t>Lawyer</w:t>
+            </w:r>
+          </w:p>
         </w:tc>
         <w:tc>
           <w:tcPr>
             <w:tcW w:w="3960" w:type="dxa"/>
           </w:tcPr>
-          <w:p/>
+          <w:p>
+            <w:r>
+              <w:t>Thrown (briefcase)</w:t>
+            </w:r>
+          </w:p>
         </w:tc>
         <w:tc>
           <w:tcPr>
@@ -1597,12 +1609,209 @@
           <w:b/>
           <w:bCs/>
         </w:rPr>
+        <w:t>Animating Weapons:</w:t>
+      </w:r>
+    </w:p>
+    <w:p>
+      <w:r>
+        <w:t>All weapons will have a reference to a gameObject</w:t>
+      </w:r>
+      <w:r>
+        <w:t>. That GameObject is a prefab that holds the sprite when held and the weapon’s animations when used.</w:t>
+      </w:r>
+    </w:p>
+    <w:p>
+      <w:r>
+        <w:t>When the weapon is put into the primary equipment slot, the GameObject will be instantiated from the scriptable object and then parented to the character GameObject and then have its anchored positions set. The GameObject’s animator will have triggers that are called when attacks are made.</w:t>
+      </w:r>
+    </w:p>
+    <w:p/>
+    <w:p>
+      <w:r>
+        <w:rPr>
+          <w:b/>
+          <w:bCs/>
+        </w:rPr>
         <w:t>Trinkets:</w:t>
       </w:r>
     </w:p>
     <w:p>
       <w:r>
         <w:t>Abilities of the trinkets are encoded by having a single class/monobehavior with all of the actual code for the abilities. In said monobehavior, there is a method that takes in an enum for the ability to use and then performs that ability. Each trinket scriptable object will then contain an enum value that will be accessed whenever the ability is used from the hotbar.</w:t>
+      </w:r>
+    </w:p>
+    <w:p/>
+    <w:p>
+      <w:r>
+        <w:rPr>
+          <w:b/>
+          <w:bCs/>
+        </w:rPr>
+        <w:t>Dungeon Areas:</w:t>
+      </w:r>
+    </w:p>
+    <w:p>
+      <w:r>
+        <w:t>Entrance: Normal Western castle, inhabited by various undead, animated armor, etc</w:t>
+      </w:r>
+    </w:p>
+    <w:p>
+      <w:r>
+        <w:t>Below the castle are the caves, where there are dnd cavern creatures like spiders, slimes, cloakers, fake stalagmites</w:t>
+      </w:r>
+    </w:p>
+    <w:p>
+      <w:r>
+        <w:t>From here, there</w:t>
+      </w:r>
+      <w:r>
+        <w:t xml:space="preserve"> are different parts in the other 3 cardinal directions.</w:t>
+      </w:r>
+    </w:p>
+    <w:p>
+      <w:pPr>
+        <w:pStyle w:val="ListParagraph"/>
+        <w:numPr>
+          <w:ilvl w:val="0"/>
+          <w:numId w:val="3"/>
+        </w:numPr>
+      </w:pPr>
+      <w:r>
+        <w:lastRenderedPageBreak/>
+        <w:t xml:space="preserve">In one direction is a marble Greek/Roman inspired area with </w:t>
+      </w:r>
+      <w:r>
+        <w:t>monsters inspired from Greek myth. Stuff like satyrs, sirens, centaurs, etc.</w:t>
+      </w:r>
+    </w:p>
+    <w:p/>
+    <w:p>
+      <w:r>
+        <w:rPr>
+          <w:b/>
+          <w:bCs/>
+        </w:rPr>
+        <w:t>Character Traits</w:t>
+      </w:r>
+    </w:p>
+    <w:tbl>
+      <w:tblPr>
+        <w:tblStyle w:val="TableGrid"/>
+        <w:tblW w:w="0" w:type="auto"/>
+        <w:tblLook w:val="04A0" w:firstRow="1" w:lastRow="0" w:firstColumn="1" w:lastColumn="0" w:noHBand="0" w:noVBand="1"/>
+      </w:tblPr>
+      <w:tblGrid>
+        <w:gridCol w:w="2065"/>
+        <w:gridCol w:w="7285"/>
+      </w:tblGrid>
+      <w:tr>
+        <w:tc>
+          <w:tcPr>
+            <w:tcW w:w="2065" w:type="dxa"/>
+          </w:tcPr>
+          <w:p>
+            <w:r>
+              <w:t>Versatile</w:t>
+            </w:r>
+          </w:p>
+        </w:tc>
+        <w:tc>
+          <w:tcPr>
+            <w:tcW w:w="7285" w:type="dxa"/>
+          </w:tcPr>
+          <w:p>
+            <w:r>
+              <w:t>A bonus to using non-favored weapons</w:t>
+            </w:r>
+          </w:p>
+        </w:tc>
+      </w:tr>
+      <w:tr>
+        <w:tc>
+          <w:tcPr>
+            <w:tcW w:w="2065" w:type="dxa"/>
+          </w:tcPr>
+          <w:p>
+            <w:r>
+              <w:t>Vulnerable</w:t>
+            </w:r>
+          </w:p>
+        </w:tc>
+        <w:tc>
+          <w:tcPr>
+            <w:tcW w:w="7285" w:type="dxa"/>
+          </w:tcPr>
+          <w:p>
+            <w:r>
+              <w:t>Lowered Resistance</w:t>
+            </w:r>
+          </w:p>
+        </w:tc>
+      </w:tr>
+      <w:tr>
+        <w:tc>
+          <w:tcPr>
+            <w:tcW w:w="2065" w:type="dxa"/>
+          </w:tcPr>
+          <w:p>
+            <w:r>
+              <w:t>Weak</w:t>
+            </w:r>
+          </w:p>
+        </w:tc>
+        <w:tc>
+          <w:tcPr>
+            <w:tcW w:w="7285" w:type="dxa"/>
+          </w:tcPr>
+          <w:p>
+            <w:r>
+              <w:t>Lowered Knockback</w:t>
+            </w:r>
+          </w:p>
+        </w:tc>
+      </w:tr>
+      <w:tr>
+        <w:tc>
+          <w:tcPr>
+            <w:tcW w:w="2065" w:type="dxa"/>
+          </w:tcPr>
+          <w:p/>
+        </w:tc>
+        <w:tc>
+          <w:tcPr>
+            <w:tcW w:w="7285" w:type="dxa"/>
+          </w:tcPr>
+          <w:p/>
+        </w:tc>
+      </w:tr>
+      <w:tr>
+        <w:tc>
+          <w:tcPr>
+            <w:tcW w:w="2065" w:type="dxa"/>
+          </w:tcPr>
+          <w:p/>
+        </w:tc>
+        <w:tc>
+          <w:tcPr>
+            <w:tcW w:w="7285" w:type="dxa"/>
+          </w:tcPr>
+          <w:p/>
+        </w:tc>
+      </w:tr>
+    </w:tbl>
+    <w:p/>
+    <w:p>
+      <w:r>
+        <w:rPr>
+          <w:b/>
+          <w:bCs/>
+        </w:rPr>
+        <w:t>Map Generation:</w:t>
+      </w:r>
+    </w:p>
+    <w:p>
+      <w:r>
+        <w:t>A grid of nodes. Each node stores its position, any room openings, and any connections. For example, a 1x2 room will be two nodes with a stored connection between them. Then use dykstra’s to ensure continuity to every room. Then have data structures that store possible rooms and their rarities and fill in the generated graph.</w:t>
       </w:r>
     </w:p>
     <w:sectPr>
@@ -1618,6 +1827,119 @@
 <file path=word/numbering.xml><?xml version="1.0" encoding="utf-8"?>
 <w:numbering xmlns:wpc="http://schemas.microsoft.com/office/word/2010/wordprocessingCanvas" xmlns:cx="http://schemas.microsoft.com/office/drawing/2014/chartex" xmlns:cx1="http://schemas.microsoft.com/office/drawing/2015/9/8/chartex" xmlns:cx2="http://schemas.microsoft.com/office/drawing/2015/10/21/chartex" xmlns:cx3="http://schemas.microsoft.com/office/drawing/2016/5/9/chartex" xmlns:cx4="http://schemas.microsoft.com/office/drawing/2016/5/10/chartex" xmlns:cx5="http://schemas.microsoft.com/office/drawing/2016/5/11/chartex" xmlns:cx6="http://schemas.microsoft.com/office/drawing/2016/5/12/chartex" xmlns:cx7="http://schemas.microsoft.com/office/drawing/2016/5/13/chartex" xmlns:cx8="http://schemas.microsoft.com/office/drawing/2016/5/14/chartex" xmlns:mc="http://schemas.openxmlformats.org/markup-compatibility/2006" xmlns:aink="http://schemas.microsoft.com/office/drawing/2016/ink" xmlns:am3d="http://schemas.microsoft.com/office/drawing/2017/model3d" xmlns:o="urn:schemas-microsoft-com:office:office" xmlns:r="http://schemas.openxmlformats.org/officeDocument/2006/relationships" xmlns:m="http://schemas.openxmlformats.org/officeDocument/2006/math" xmlns:v="urn:schemas-microsoft-com:vml" xmlns:wp14="http://schemas.microsoft.com/office/word/2010/wordprocessingDrawing" xmlns:wp="http://schemas.openxmlformats.org/drawingml/2006/wordprocessingDrawing" xmlns:w10="urn:schemas-microsoft-com:office:word" xmlns:w="http://schemas.openxmlformats.org/wordprocessingml/2006/main" xmlns:w14="http://schemas.microsoft.com/office/word/2010/wordml" xmlns:w15="http://schemas.microsoft.com/office/word/2012/wordml" xmlns:w16cex="http://schemas.microsoft.com/office/word/2018/wordml/cex" xmlns:w16cid="http://schemas.microsoft.com/office/word/2016/wordml/cid" xmlns:w16="http://schemas.microsoft.com/office/word/2018/wordml" xmlns:w16se="http://schemas.microsoft.com/office/word/2015/wordml/symex" xmlns:wpg="http://schemas.microsoft.com/office/word/2010/wordprocessingGroup" xmlns:wpi="http://schemas.microsoft.com/office/word/2010/wordprocessingInk" xmlns:wne="http://schemas.microsoft.com/office/word/2006/wordml" xmlns:wps="http://schemas.microsoft.com/office/word/2010/wordprocessingShape" mc:Ignorable="w14 w15 w16se w16cid w16 w16cex wp14">
   <w:abstractNum w:abstractNumId="0" w15:restartNumberingAfterBreak="0">
+    <w:nsid w:val="21F7337D"/>
+    <w:multiLevelType w:val="hybridMultilevel"/>
+    <w:tmpl w:val="E1A28A9C"/>
+    <w:lvl w:ilvl="0" w:tplc="04090001">
+      <w:start w:val="1"/>
+      <w:numFmt w:val="bullet"/>
+      <w:lvlText w:val=""/>
+      <w:lvlJc w:val="left"/>
+      <w:pPr>
+        <w:ind w:left="720" w:hanging="360"/>
+      </w:pPr>
+      <w:rPr>
+        <w:rFonts w:ascii="Symbol" w:hAnsi="Symbol" w:hint="default"/>
+      </w:rPr>
+    </w:lvl>
+    <w:lvl w:ilvl="1" w:tplc="04090003" w:tentative="1">
+      <w:start w:val="1"/>
+      <w:numFmt w:val="bullet"/>
+      <w:lvlText w:val="o"/>
+      <w:lvlJc w:val="left"/>
+      <w:pPr>
+        <w:ind w:left="1440" w:hanging="360"/>
+      </w:pPr>
+      <w:rPr>
+        <w:rFonts w:ascii="Courier New" w:hAnsi="Courier New" w:cs="Courier New" w:hint="default"/>
+      </w:rPr>
+    </w:lvl>
+    <w:lvl w:ilvl="2" w:tplc="04090005" w:tentative="1">
+      <w:start w:val="1"/>
+      <w:numFmt w:val="bullet"/>
+      <w:lvlText w:val=""/>
+      <w:lvlJc w:val="left"/>
+      <w:pPr>
+        <w:ind w:left="2160" w:hanging="360"/>
+      </w:pPr>
+      <w:rPr>
+        <w:rFonts w:ascii="Wingdings" w:hAnsi="Wingdings" w:hint="default"/>
+      </w:rPr>
+    </w:lvl>
+    <w:lvl w:ilvl="3" w:tplc="04090001" w:tentative="1">
+      <w:start w:val="1"/>
+      <w:numFmt w:val="bullet"/>
+      <w:lvlText w:val=""/>
+      <w:lvlJc w:val="left"/>
+      <w:pPr>
+        <w:ind w:left="2880" w:hanging="360"/>
+      </w:pPr>
+      <w:rPr>
+        <w:rFonts w:ascii="Symbol" w:hAnsi="Symbol" w:hint="default"/>
+      </w:rPr>
+    </w:lvl>
+    <w:lvl w:ilvl="4" w:tplc="04090003" w:tentative="1">
+      <w:start w:val="1"/>
+      <w:numFmt w:val="bullet"/>
+      <w:lvlText w:val="o"/>
+      <w:lvlJc w:val="left"/>
+      <w:pPr>
+        <w:ind w:left="3600" w:hanging="360"/>
+      </w:pPr>
+      <w:rPr>
+        <w:rFonts w:ascii="Courier New" w:hAnsi="Courier New" w:cs="Courier New" w:hint="default"/>
+      </w:rPr>
+    </w:lvl>
+    <w:lvl w:ilvl="5" w:tplc="04090005" w:tentative="1">
+      <w:start w:val="1"/>
+      <w:numFmt w:val="bullet"/>
+      <w:lvlText w:val=""/>
+      <w:lvlJc w:val="left"/>
+      <w:pPr>
+        <w:ind w:left="4320" w:hanging="360"/>
+      </w:pPr>
+      <w:rPr>
+        <w:rFonts w:ascii="Wingdings" w:hAnsi="Wingdings" w:hint="default"/>
+      </w:rPr>
+    </w:lvl>
+    <w:lvl w:ilvl="6" w:tplc="04090001" w:tentative="1">
+      <w:start w:val="1"/>
+      <w:numFmt w:val="bullet"/>
+      <w:lvlText w:val=""/>
+      <w:lvlJc w:val="left"/>
+      <w:pPr>
+        <w:ind w:left="5040" w:hanging="360"/>
+      </w:pPr>
+      <w:rPr>
+        <w:rFonts w:ascii="Symbol" w:hAnsi="Symbol" w:hint="default"/>
+      </w:rPr>
+    </w:lvl>
+    <w:lvl w:ilvl="7" w:tplc="04090003" w:tentative="1">
+      <w:start w:val="1"/>
+      <w:numFmt w:val="bullet"/>
+      <w:lvlText w:val="o"/>
+      <w:lvlJc w:val="left"/>
+      <w:pPr>
+        <w:ind w:left="5760" w:hanging="360"/>
+      </w:pPr>
+      <w:rPr>
+        <w:rFonts w:ascii="Courier New" w:hAnsi="Courier New" w:cs="Courier New" w:hint="default"/>
+      </w:rPr>
+    </w:lvl>
+    <w:lvl w:ilvl="8" w:tplc="04090005" w:tentative="1">
+      <w:start w:val="1"/>
+      <w:numFmt w:val="bullet"/>
+      <w:lvlText w:val=""/>
+      <w:lvlJc w:val="left"/>
+      <w:pPr>
+        <w:ind w:left="6480" w:hanging="360"/>
+      </w:pPr>
+      <w:rPr>
+        <w:rFonts w:ascii="Wingdings" w:hAnsi="Wingdings" w:hint="default"/>
+      </w:rPr>
+    </w:lvl>
+  </w:abstractNum>
+  <w:abstractNum w:abstractNumId="1" w15:restartNumberingAfterBreak="0">
     <w:nsid w:val="56F24F12"/>
     <w:multiLevelType w:val="hybridMultilevel"/>
     <w:tmpl w:val="3EE8CDA8"/>
@@ -1730,7 +2052,7 @@
       </w:rPr>
     </w:lvl>
   </w:abstractNum>
-  <w:abstractNum w:abstractNumId="1" w15:restartNumberingAfterBreak="0">
+  <w:abstractNum w:abstractNumId="2" w15:restartNumberingAfterBreak="0">
     <w:nsid w:val="5ED311FA"/>
     <w:multiLevelType w:val="hybridMultilevel"/>
     <w:tmpl w:val="A65CC1B2"/>
@@ -1844,9 +2166,12 @@
     </w:lvl>
   </w:abstractNum>
   <w:num w:numId="1">
+    <w:abstractNumId w:val="2"/>
+  </w:num>
+  <w:num w:numId="2">
     <w:abstractNumId w:val="1"/>
   </w:num>
-  <w:num w:numId="2">
+  <w:num w:numId="3">
     <w:abstractNumId w:val="0"/>
   </w:num>
 </w:numbering>

</xml_diff>

<commit_message>
Added an inventory for the bartender that can be added to. Added a script to the game objects of the bartender inventory that makes updating the info very easy.
</commit_message>
<xml_diff>
--- a/ScourTheDepthsPlan.docx
+++ b/ScourTheDepthsPlan.docx
@@ -1542,26 +1542,37 @@
     </w:p>
     <w:p>
       <w:r>
-        <w:t>X and Y: attack buttons</w:t>
-      </w:r>
-    </w:p>
-    <w:p>
-      <w:r>
-        <w:t>4 hotbar slots: dpad</w:t>
+        <w:t>X: attack buttons</w:t>
+      </w:r>
+    </w:p>
+    <w:p>
+      <w:r>
+        <w:t>B: use highlighted hotbar slot</w:t>
       </w:r>
     </w:p>
     <w:p>
       <w:r>
         <w:lastRenderedPageBreak/>
-        <w:t xml:space="preserve">Up to 4 abilities: </w:t>
-      </w:r>
-      <w:r>
-        <w:t>c stick</w:t>
-      </w:r>
-    </w:p>
-    <w:p>
-      <w:r>
-        <w:t>Use alternate weapon: zl</w:t>
+        <w:t>Cstick: change highlighted hotbar slot</w:t>
+      </w:r>
+    </w:p>
+    <w:p>
+      <w:r>
+        <w:t xml:space="preserve">4 </w:t>
+      </w:r>
+      <w:r>
+        <w:t>ability</w:t>
+      </w:r>
+      <w:r>
+        <w:t xml:space="preserve"> slots: dpad</w:t>
+      </w:r>
+    </w:p>
+    <w:p>
+      <w:r>
+        <w:t xml:space="preserve">Use alternate weapon: </w:t>
+      </w:r>
+      <w:r>
+        <w:t>Y</w:t>
       </w:r>
     </w:p>
     <w:p>
@@ -1662,6 +1673,7 @@
     </w:p>
     <w:p>
       <w:r>
+        <w:lastRenderedPageBreak/>
         <w:t>From here, there</w:t>
       </w:r>
       <w:r>
@@ -1677,7 +1689,6 @@
         </w:numPr>
       </w:pPr>
       <w:r>
-        <w:lastRenderedPageBreak/>
         <w:t xml:space="preserve">In one direction is a marble Greek/Roman inspired area with </w:t>
       </w:r>
       <w:r>

</xml_diff>

<commit_message>
Added support for weapons! Made a demo prefab of an iron spear that uses all of the necessary scripts.
</commit_message>
<xml_diff>
--- a/ScourTheDepthsPlan.docx
+++ b/ScourTheDepthsPlan.docx
@@ -21,7 +21,15 @@
         <w:t xml:space="preserve">If the tutorial is on, the game begins in a pre-generated tutorial dungeon that goes through a basic linear dungeon entrance and then proceeds to a normal part of the dungeon. The tutorial portion includes a series of books or something of the sort that introduce basic combat mechanics and game mechanics. For instance, a series of platforms to get to a high up door telling you how to jump, just tells you how to move, then a weapon stand that gives the basic sword and then introduces combat mechanics against a very weak enemy. On top of this, include a scriptable object </w:t>
       </w:r>
       <w:r>
-        <w:t xml:space="preserve">with a bunch of booleans to show information pop ups for new weapon types and items and mechanics as they are acquired. </w:t>
+        <w:t xml:space="preserve">with a bunch of </w:t>
+      </w:r>
+      <w:proofErr w:type="spellStart"/>
+      <w:r>
+        <w:t>booleans</w:t>
+      </w:r>
+      <w:proofErr w:type="spellEnd"/>
+      <w:r>
+        <w:t xml:space="preserve"> to show information pop ups for new weapon types and items and mechanics as they are acquired. </w:t>
       </w:r>
     </w:p>
     <w:p/>
@@ -39,10 +47,26 @@
         <w:t>Materials: materials are things that can both be collected as drops from monsters, such as bones, and from the environment (ore veins in the caves, chests in the dungeons, etc.)</w:t>
       </w:r>
       <w:r>
-        <w:t>. Materials can then be given to npcs in town and sold or turned into consumables, trinkets, or weapons</w:t>
-      </w:r>
-      <w:r>
-        <w:t xml:space="preserve"> or turned into the Architect to construct npc buildings.</w:t>
+        <w:t xml:space="preserve">. Materials can then be given to </w:t>
+      </w:r>
+      <w:proofErr w:type="spellStart"/>
+      <w:r>
+        <w:t>npcs</w:t>
+      </w:r>
+      <w:proofErr w:type="spellEnd"/>
+      <w:r>
+        <w:t xml:space="preserve"> in town and sold or turned into consumables, trinkets, or weapons</w:t>
+      </w:r>
+      <w:r>
+        <w:t xml:space="preserve"> or turned into the Architect to construct </w:t>
+      </w:r>
+      <w:proofErr w:type="spellStart"/>
+      <w:r>
+        <w:t>npc</w:t>
+      </w:r>
+      <w:proofErr w:type="spellEnd"/>
+      <w:r>
+        <w:t xml:space="preserve"> buildings.</w:t>
       </w:r>
     </w:p>
     <w:p>
@@ -60,7 +84,15 @@
     </w:p>
     <w:p>
       <w:r>
-        <w:t>Ranged Weapons: these are weapons that can be activated if they are in the player’s hotbar.</w:t>
+        <w:t xml:space="preserve">Ranged Weapons: these are weapons that can be activated if they are in the player’s </w:t>
+      </w:r>
+      <w:proofErr w:type="spellStart"/>
+      <w:r>
+        <w:t>hotbar</w:t>
+      </w:r>
+      <w:proofErr w:type="spellEnd"/>
+      <w:r>
+        <w:t>.</w:t>
       </w:r>
     </w:p>
     <w:p>
@@ -73,8 +105,13 @@
         <w:t xml:space="preserve">Consumables: </w:t>
       </w:r>
       <w:r>
-        <w:t>items like potions that can drop and be used from the hotbar</w:t>
-      </w:r>
+        <w:t xml:space="preserve">items like potions that can drop and be used from the </w:t>
+      </w:r>
+      <w:proofErr w:type="spellStart"/>
+      <w:r>
+        <w:t>hotbar</w:t>
+      </w:r>
+      <w:proofErr w:type="spellEnd"/>
     </w:p>
     <w:p/>
     <w:p>
@@ -117,7 +154,15 @@
         <w:t>:</w:t>
       </w:r>
       <w:r>
-        <w:t xml:space="preserve"> Appears after the player meets the requirements to unlock one other character. They are the person who can be talked to to access the menu of all of the player’s characters they can choose from. Upgrading the tavern upgrades the number of people the player can have.</w:t>
+        <w:t xml:space="preserve"> Appears after the player meets the requirements to unlock one other character. They are the person who can be talked to </w:t>
+      </w:r>
+      <w:proofErr w:type="spellStart"/>
+      <w:r>
+        <w:t>to</w:t>
+      </w:r>
+      <w:proofErr w:type="spellEnd"/>
+      <w:r>
+        <w:t xml:space="preserve"> access the menu of all of the player’s characters they can choose from. Upgrading the tavern upgrades the number of people the player can have.</w:t>
       </w:r>
     </w:p>
     <w:p>
@@ -158,7 +203,15 @@
         <w:t xml:space="preserve"> </w:t>
       </w:r>
       <w:r>
-        <w:t>Appears after finding a blueprint for a modifier (like godly sword or something). Allows the player to use materials to give a weapon specific modifiers. Upgrades allow weapons from a specific area to be given modifiers.</w:t>
+        <w:t xml:space="preserve">Appears after finding a blueprint for a modifier (like godly sword or something). Allows the player to use materials to give a weapon </w:t>
+      </w:r>
+      <w:proofErr w:type="gramStart"/>
+      <w:r>
+        <w:t>specific modifiers</w:t>
+      </w:r>
+      <w:proofErr w:type="gramEnd"/>
+      <w:r>
+        <w:t>. Upgrades allow weapons from a specific area to be given modifiers.</w:t>
       </w:r>
     </w:p>
     <w:p>
@@ -194,7 +247,15 @@
         <w:t>Hunter:</w:t>
       </w:r>
       <w:r>
-        <w:t xml:space="preserve"> appears after a ranged weapon is found. Basically the blacksmith for ranged weapons.</w:t>
+        <w:t xml:space="preserve"> appears after a ranged weapon is found. </w:t>
+      </w:r>
+      <w:proofErr w:type="gramStart"/>
+      <w:r>
+        <w:t>Basically</w:t>
+      </w:r>
+      <w:proofErr w:type="gramEnd"/>
+      <w:r>
+        <w:t xml:space="preserve"> the blacksmith for ranged weapons.</w:t>
       </w:r>
     </w:p>
     <w:p>
@@ -793,9 +854,11 @@
           <w:numId w:val="1"/>
         </w:numPr>
       </w:pPr>
+      <w:proofErr w:type="spellStart"/>
       <w:r>
         <w:t>Greatswords</w:t>
       </w:r>
+      <w:proofErr w:type="spellEnd"/>
     </w:p>
     <w:p>
       <w:pPr>
@@ -817,9 +880,11 @@
           <w:numId w:val="1"/>
         </w:numPr>
       </w:pPr>
+      <w:proofErr w:type="spellStart"/>
       <w:r>
         <w:t>Greataxe</w:t>
       </w:r>
+      <w:proofErr w:type="spellEnd"/>
     </w:p>
     <w:p>
       <w:pPr>
@@ -854,8 +919,13 @@
         </w:numPr>
       </w:pPr>
       <w:r>
-        <w:t>Daggers/shortswords</w:t>
-      </w:r>
+        <w:t>Daggers/</w:t>
+      </w:r>
+      <w:proofErr w:type="spellStart"/>
+      <w:r>
+        <w:t>shortswords</w:t>
+      </w:r>
+      <w:proofErr w:type="spellEnd"/>
     </w:p>
     <w:p>
       <w:pPr>
@@ -1126,7 +1196,15 @@
         </w:numPr>
       </w:pPr>
       <w:r>
-        <w:t>Speed (difference between the different weapons (scythe attacks faster than greatsword)</w:t>
+        <w:t xml:space="preserve">Speed (difference between the different weapons (scythe attacks faster than </w:t>
+      </w:r>
+      <w:proofErr w:type="spellStart"/>
+      <w:r>
+        <w:t>greatsword</w:t>
+      </w:r>
+      <w:proofErr w:type="spellEnd"/>
+      <w:r>
+        <w:t>)</w:t>
       </w:r>
     </w:p>
     <w:p>
@@ -1173,9 +1251,11 @@
           <w:numId w:val="2"/>
         </w:numPr>
       </w:pPr>
+      <w:proofErr w:type="spellStart"/>
       <w:r>
         <w:t>Dps</w:t>
       </w:r>
+      <w:proofErr w:type="spellEnd"/>
     </w:p>
     <w:p>
       <w:pPr>
@@ -1271,8 +1351,13 @@
         </w:numPr>
       </w:pPr>
       <w:r>
-        <w:t>reference to projectile prefab or raycast</w:t>
-      </w:r>
+        <w:t xml:space="preserve">reference to projectile prefab or </w:t>
+      </w:r>
+      <w:proofErr w:type="spellStart"/>
+      <w:r>
+        <w:t>raycast</w:t>
+      </w:r>
+      <w:proofErr w:type="spellEnd"/>
     </w:p>
     <w:p>
       <w:pPr>
@@ -1399,7 +1484,15 @@
         <w:t>Attack Power</w:t>
       </w:r>
       <w:r>
-        <w:t>: the base number that weapon damage is based on. For example, one swing with a greatsword might deal 200% attack power</w:t>
+        <w:t xml:space="preserve">: the base number that weapon damage is based on. For example, one swing with a </w:t>
+      </w:r>
+      <w:proofErr w:type="spellStart"/>
+      <w:r>
+        <w:t>greatsword</w:t>
+      </w:r>
+      <w:proofErr w:type="spellEnd"/>
+      <w:r>
+        <w:t xml:space="preserve"> might deal 200% attack power</w:t>
       </w:r>
     </w:p>
     <w:p>
@@ -1425,12 +1518,14 @@
       </w:r>
     </w:p>
     <w:p>
+      <w:proofErr w:type="spellStart"/>
       <w:r>
         <w:rPr>
           <w:u w:val="single"/>
         </w:rPr>
         <w:t>Movespeed</w:t>
       </w:r>
+      <w:proofErr w:type="spellEnd"/>
       <w:r>
         <w:t>: the speed the character moves at</w:t>
       </w:r>
@@ -1547,13 +1642,34 @@
     </w:p>
     <w:p>
       <w:r>
-        <w:t>B: use highlighted hotbar slot</w:t>
-      </w:r>
-    </w:p>
-    <w:p>
+        <w:t xml:space="preserve">B: use highlighted </w:t>
+      </w:r>
+      <w:proofErr w:type="spellStart"/>
+      <w:r>
+        <w:t>hotbar</w:t>
+      </w:r>
+      <w:proofErr w:type="spellEnd"/>
+      <w:r>
+        <w:t xml:space="preserve"> slot</w:t>
+      </w:r>
+    </w:p>
+    <w:p>
+      <w:proofErr w:type="spellStart"/>
       <w:r>
         <w:lastRenderedPageBreak/>
-        <w:t>Cstick: change highlighted hotbar slot</w:t>
+        <w:t>Cstick</w:t>
+      </w:r>
+      <w:proofErr w:type="spellEnd"/>
+      <w:r>
+        <w:t xml:space="preserve">: change highlighted </w:t>
+      </w:r>
+      <w:proofErr w:type="spellStart"/>
+      <w:r>
+        <w:t>hotbar</w:t>
+      </w:r>
+      <w:proofErr w:type="spellEnd"/>
+      <w:r>
+        <w:t xml:space="preserve"> slot</w:t>
       </w:r>
     </w:p>
     <w:p>
@@ -1564,8 +1680,13 @@
         <w:t>ability</w:t>
       </w:r>
       <w:r>
-        <w:t xml:space="preserve"> slots: dpad</w:t>
-      </w:r>
+        <w:t xml:space="preserve"> slots: </w:t>
+      </w:r>
+      <w:proofErr w:type="spellStart"/>
+      <w:r>
+        <w:t>dpad</w:t>
+      </w:r>
+      <w:proofErr w:type="spellEnd"/>
     </w:p>
     <w:p>
       <w:r>
@@ -1601,7 +1722,23 @@
     </w:p>
     <w:p>
       <w:r>
-        <w:t>Stored info for each character: baseClass scriptable object, an indexed array of length 6 of the equipped items (2 weapons, 4 trinkets), an arraylist of traits, and an indexed array of upgrade points</w:t>
+        <w:t xml:space="preserve">Stored info for each character: </w:t>
+      </w:r>
+      <w:proofErr w:type="spellStart"/>
+      <w:r>
+        <w:t>baseClass</w:t>
+      </w:r>
+      <w:proofErr w:type="spellEnd"/>
+      <w:r>
+        <w:t xml:space="preserve"> scriptable object, an indexed array of length 6 of the equipped items (2 weapons, 4 trinkets), an </w:t>
+      </w:r>
+      <w:proofErr w:type="spellStart"/>
+      <w:r>
+        <w:t>arraylist</w:t>
+      </w:r>
+      <w:proofErr w:type="spellEnd"/>
+      <w:r>
+        <w:t xml:space="preserve"> of traits, and an indexed array of upgrade points</w:t>
       </w:r>
       <w:r>
         <w:t xml:space="preserve"> (length equal to the number of visible stats).</w:t>
@@ -1610,7 +1747,15 @@
     <w:p/>
     <w:p>
       <w:r>
-        <w:t>In the barkeepManager script, have a struct that includes all of the info above. Then the barkeep contains a list of these structs for all of the different characters.</w:t>
+        <w:t xml:space="preserve">In the </w:t>
+      </w:r>
+      <w:proofErr w:type="spellStart"/>
+      <w:r>
+        <w:t>barkeepManager</w:t>
+      </w:r>
+      <w:proofErr w:type="spellEnd"/>
+      <w:r>
+        <w:t xml:space="preserve"> script, have a struct that includes all of the info above. Then the barkeep contains a list of these structs for all of the different characters.</w:t>
       </w:r>
     </w:p>
     <w:p/>
@@ -1625,15 +1770,52 @@
     </w:p>
     <w:p>
       <w:r>
-        <w:t>All weapons will have a reference to a gameObject</w:t>
-      </w:r>
-      <w:r>
-        <w:t>. That GameObject is a prefab that holds the sprite when held and the weapon’s animations when used.</w:t>
-      </w:r>
-    </w:p>
-    <w:p>
-      <w:r>
-        <w:t>When the weapon is put into the primary equipment slot, the GameObject will be instantiated from the scriptable object and then parented to the character GameObject and then have its anchored positions set. The GameObject’s animator will have triggers that are called when attacks are made.</w:t>
+        <w:t xml:space="preserve">All weapons will have a reference to a </w:t>
+      </w:r>
+      <w:proofErr w:type="spellStart"/>
+      <w:r>
+        <w:t>gameObject</w:t>
+      </w:r>
+      <w:proofErr w:type="spellEnd"/>
+      <w:r>
+        <w:t xml:space="preserve">. That </w:t>
+      </w:r>
+      <w:proofErr w:type="spellStart"/>
+      <w:r>
+        <w:t>GameObject</w:t>
+      </w:r>
+      <w:proofErr w:type="spellEnd"/>
+      <w:r>
+        <w:t xml:space="preserve"> is a prefab that holds the sprite when held and the weapon’s animations when used.</w:t>
+      </w:r>
+    </w:p>
+    <w:p>
+      <w:r>
+        <w:t xml:space="preserve">When the weapon is put into the primary equipment slot, the </w:t>
+      </w:r>
+      <w:proofErr w:type="spellStart"/>
+      <w:r>
+        <w:t>GameObject</w:t>
+      </w:r>
+      <w:proofErr w:type="spellEnd"/>
+      <w:r>
+        <w:t xml:space="preserve"> will be instantiated from the scriptable object and then parented to the character </w:t>
+      </w:r>
+      <w:proofErr w:type="spellStart"/>
+      <w:r>
+        <w:t>GameObject</w:t>
+      </w:r>
+      <w:proofErr w:type="spellEnd"/>
+      <w:r>
+        <w:t xml:space="preserve"> and then have its anchored positions set. The </w:t>
+      </w:r>
+      <w:proofErr w:type="spellStart"/>
+      <w:r>
+        <w:t>GameObject’s</w:t>
+      </w:r>
+      <w:proofErr w:type="spellEnd"/>
+      <w:r>
+        <w:t xml:space="preserve"> animator will have triggers that are called when attacks are made.</w:t>
       </w:r>
     </w:p>
     <w:p/>
@@ -1648,7 +1830,47 @@
     </w:p>
     <w:p>
       <w:r>
-        <w:t>Abilities of the trinkets are encoded by having a single class/monobehavior with all of the actual code for the abilities. In said monobehavior, there is a method that takes in an enum for the ability to use and then performs that ability. Each trinket scriptable object will then contain an enum value that will be accessed whenever the ability is used from the hotbar.</w:t>
+        <w:t>Abilities of the trinkets are encoded by having a single class/</w:t>
+      </w:r>
+      <w:proofErr w:type="spellStart"/>
+      <w:r>
+        <w:t>monobehavior</w:t>
+      </w:r>
+      <w:proofErr w:type="spellEnd"/>
+      <w:r>
+        <w:t xml:space="preserve"> with all of the actual code for the abilities. In said </w:t>
+      </w:r>
+      <w:proofErr w:type="spellStart"/>
+      <w:r>
+        <w:t>monobehavior</w:t>
+      </w:r>
+      <w:proofErr w:type="spellEnd"/>
+      <w:r>
+        <w:t xml:space="preserve">, there is a method that takes in an </w:t>
+      </w:r>
+      <w:proofErr w:type="spellStart"/>
+      <w:r>
+        <w:t>enum</w:t>
+      </w:r>
+      <w:proofErr w:type="spellEnd"/>
+      <w:r>
+        <w:t xml:space="preserve"> for the ability to use and then performs that ability. Each trinket scriptable object will then contain an </w:t>
+      </w:r>
+      <w:proofErr w:type="spellStart"/>
+      <w:r>
+        <w:t>enum</w:t>
+      </w:r>
+      <w:proofErr w:type="spellEnd"/>
+      <w:r>
+        <w:t xml:space="preserve"> value that will be accessed whenever the ability is used from the </w:t>
+      </w:r>
+      <w:proofErr w:type="spellStart"/>
+      <w:r>
+        <w:t>hotbar</w:t>
+      </w:r>
+      <w:proofErr w:type="spellEnd"/>
+      <w:r>
+        <w:t>.</w:t>
       </w:r>
     </w:p>
     <w:p/>
@@ -1663,12 +1885,33 @@
     </w:p>
     <w:p>
       <w:r>
-        <w:t>Entrance: Normal Western castle, inhabited by various undead, animated armor, etc</w:t>
-      </w:r>
-    </w:p>
-    <w:p>
-      <w:r>
-        <w:t>Below the castle are the caves, where there are dnd cavern creatures like spiders, slimes, cloakers, fake stalagmites</w:t>
+        <w:t xml:space="preserve">Entrance: Normal Western castle, inhabited by various undead, animated armor, </w:t>
+      </w:r>
+      <w:proofErr w:type="spellStart"/>
+      <w:r>
+        <w:t>etc</w:t>
+      </w:r>
+      <w:proofErr w:type="spellEnd"/>
+    </w:p>
+    <w:p>
+      <w:r>
+        <w:t xml:space="preserve">Below the castle are the caves, where there are </w:t>
+      </w:r>
+      <w:proofErr w:type="spellStart"/>
+      <w:r>
+        <w:t>dnd</w:t>
+      </w:r>
+      <w:proofErr w:type="spellEnd"/>
+      <w:r>
+        <w:t xml:space="preserve"> cavern creatures like spiders, slimes, </w:t>
+      </w:r>
+      <w:proofErr w:type="spellStart"/>
+      <w:r>
+        <w:t>cloakers</w:t>
+      </w:r>
+      <w:proofErr w:type="spellEnd"/>
+      <w:r>
+        <w:t>, fake stalagmites</w:t>
       </w:r>
     </w:p>
     <w:p>
@@ -1817,12 +2060,799 @@
           <w:b/>
           <w:bCs/>
         </w:rPr>
+        <w:t>Weapons</w:t>
+      </w:r>
+    </w:p>
+    <w:tbl>
+      <w:tblPr>
+        <w:tblStyle w:val="TableGrid"/>
+        <w:tblW w:w="0" w:type="auto"/>
+        <w:tblLook w:val="04A0" w:firstRow="1" w:lastRow="0" w:firstColumn="1" w:lastColumn="0" w:noHBand="0" w:noVBand="1"/>
+      </w:tblPr>
+      <w:tblGrid>
+        <w:gridCol w:w="2695"/>
+        <w:gridCol w:w="3538"/>
+        <w:gridCol w:w="3117"/>
+      </w:tblGrid>
+      <w:tr>
+        <w:tc>
+          <w:tcPr>
+            <w:tcW w:w="2695" w:type="dxa"/>
+          </w:tcPr>
+          <w:p>
+            <w:r>
+              <w:t>Name</w:t>
+            </w:r>
+          </w:p>
+        </w:tc>
+        <w:tc>
+          <w:tcPr>
+            <w:tcW w:w="3538" w:type="dxa"/>
+          </w:tcPr>
+          <w:p>
+            <w:r>
+              <w:t>Source</w:t>
+            </w:r>
+          </w:p>
+        </w:tc>
+        <w:tc>
+          <w:tcPr>
+            <w:tcW w:w="3117" w:type="dxa"/>
+          </w:tcPr>
+          <w:p>
+            <w:r>
+              <w:t>Description</w:t>
+            </w:r>
+          </w:p>
+        </w:tc>
+      </w:tr>
+      <w:tr>
+        <w:tc>
+          <w:tcPr>
+            <w:tcW w:w="2695" w:type="dxa"/>
+          </w:tcPr>
+          <w:p>
+            <w:r>
+              <w:t>Thyrsus (Spear of Dionysus)</w:t>
+            </w:r>
+          </w:p>
+        </w:tc>
+        <w:tc>
+          <w:tcPr>
+            <w:tcW w:w="3538" w:type="dxa"/>
+          </w:tcPr>
+          <w:p>
+            <w:r>
+              <w:t>Somewhere in the Marble caverns</w:t>
+            </w:r>
+          </w:p>
+        </w:tc>
+        <w:tc>
+          <w:tcPr>
+            <w:tcW w:w="3117" w:type="dxa"/>
+          </w:tcPr>
+          <w:p>
+            <w:r>
+              <w:t>Spear with a pinecone at the end, causes enemies hit by it to go mad</w:t>
+            </w:r>
+          </w:p>
+        </w:tc>
+      </w:tr>
+      <w:tr>
+        <w:tc>
+          <w:tcPr>
+            <w:tcW w:w="2695" w:type="dxa"/>
+          </w:tcPr>
+          <w:p>
+            <w:r>
+              <w:t>Ancile</w:t>
+            </w:r>
+          </w:p>
+        </w:tc>
+        <w:tc>
+          <w:tcPr>
+            <w:tcW w:w="3538" w:type="dxa"/>
+          </w:tcPr>
+          <w:p>
+            <w:r>
+              <w:t>Somewhere in the Marble caverns</w:t>
+            </w:r>
+          </w:p>
+        </w:tc>
+        <w:tc>
+          <w:tcPr>
+            <w:tcW w:w="3117" w:type="dxa"/>
+          </w:tcPr>
+          <w:p>
+            <w:r>
+              <w:t>The shield wielded by Mars.</w:t>
+            </w:r>
+          </w:p>
+        </w:tc>
+      </w:tr>
+      <w:tr>
+        <w:tc>
+          <w:tcPr>
+            <w:tcW w:w="2695" w:type="dxa"/>
+          </w:tcPr>
+          <w:p>
+            <w:r>
+              <w:t>Armor of Achilles</w:t>
+            </w:r>
+          </w:p>
+        </w:tc>
+        <w:tc>
+          <w:tcPr>
+            <w:tcW w:w="3538" w:type="dxa"/>
+          </w:tcPr>
+          <w:p>
+            <w:r>
+              <w:t>Somewhere in the Marble caverns</w:t>
+            </w:r>
+          </w:p>
+        </w:tc>
+        <w:tc>
+          <w:tcPr>
+            <w:tcW w:w="3117" w:type="dxa"/>
+          </w:tcPr>
+          <w:p>
+            <w:r>
+              <w:t>Forged by Hephaestus, activate to become invulnerable briefly</w:t>
+            </w:r>
+          </w:p>
+        </w:tc>
+      </w:tr>
+      <w:tr>
+        <w:tc>
+          <w:tcPr>
+            <w:tcW w:w="2695" w:type="dxa"/>
+          </w:tcPr>
+          <w:p>
+            <w:r>
+              <w:t>Helm of Hades</w:t>
+            </w:r>
+          </w:p>
+        </w:tc>
+        <w:tc>
+          <w:tcPr>
+            <w:tcW w:w="3538" w:type="dxa"/>
+          </w:tcPr>
+          <w:p>
+            <w:r>
+              <w:t>Somewhere in the Marble caverns</w:t>
+            </w:r>
+          </w:p>
+        </w:tc>
+        <w:tc>
+          <w:tcPr>
+            <w:tcW w:w="3117" w:type="dxa"/>
+          </w:tcPr>
+          <w:p>
+            <w:r>
+              <w:t>Activate to go invisible</w:t>
+            </w:r>
+          </w:p>
+        </w:tc>
+      </w:tr>
+      <w:tr>
+        <w:tc>
+          <w:tcPr>
+            <w:tcW w:w="2695" w:type="dxa"/>
+          </w:tcPr>
+          <w:p>
+            <w:r>
+              <w:t>Aegis</w:t>
+            </w:r>
+          </w:p>
+        </w:tc>
+        <w:tc>
+          <w:tcPr>
+            <w:tcW w:w="3538" w:type="dxa"/>
+          </w:tcPr>
+          <w:p>
+            <w:r>
+              <w:t>Somewhere in the Marble caverns</w:t>
+            </w:r>
+          </w:p>
+        </w:tc>
+        <w:tc>
+          <w:tcPr>
+            <w:tcW w:w="3117" w:type="dxa"/>
+          </w:tcPr>
+          <w:p>
+            <w:r>
+              <w:t>Shield wielded by Zeus and Athena. Said to be made of gold surrounded by golden braided tassels. Sometimes described with the Medusa head, maybe allow the blacksmith to combine?</w:t>
+            </w:r>
+          </w:p>
+        </w:tc>
+      </w:tr>
+      <w:tr>
+        <w:tc>
+          <w:tcPr>
+            <w:tcW w:w="2695" w:type="dxa"/>
+          </w:tcPr>
+          <w:p>
+            <w:proofErr w:type="spellStart"/>
+            <w:r>
+              <w:t>Harpe</w:t>
+            </w:r>
+            <w:proofErr w:type="spellEnd"/>
+          </w:p>
+        </w:tc>
+        <w:tc>
+          <w:tcPr>
+            <w:tcW w:w="3538" w:type="dxa"/>
+          </w:tcPr>
+          <w:p>
+            <w:r>
+              <w:t>Somewhere in the Marble Caverns</w:t>
+            </w:r>
+          </w:p>
+        </w:tc>
+        <w:tc>
+          <w:tcPr>
+            <w:tcW w:w="3117" w:type="dxa"/>
+          </w:tcPr>
+          <w:p>
+            <w:r>
+              <w:t>Adamantine sword used by Perseus to decapitate Medusa.</w:t>
+            </w:r>
+          </w:p>
+        </w:tc>
+      </w:tr>
+      <w:tr>
+        <w:tc>
+          <w:tcPr>
+            <w:tcW w:w="2695" w:type="dxa"/>
+          </w:tcPr>
+          <w:p>
+            <w:r>
+              <w:t>Caduceus</w:t>
+            </w:r>
+          </w:p>
+        </w:tc>
+        <w:tc>
+          <w:tcPr>
+            <w:tcW w:w="3538" w:type="dxa"/>
+          </w:tcPr>
+          <w:p>
+            <w:r>
+              <w:t xml:space="preserve">Somewhere in the marble </w:t>
+            </w:r>
+            <w:proofErr w:type="spellStart"/>
+            <w:r>
+              <w:t>caversn</w:t>
+            </w:r>
+            <w:proofErr w:type="spellEnd"/>
+          </w:p>
+        </w:tc>
+        <w:tc>
+          <w:tcPr>
+            <w:tcW w:w="3117" w:type="dxa"/>
+          </w:tcPr>
+          <w:p>
+            <w:r>
+              <w:t>Staff wielded by Hermes</w:t>
+            </w:r>
+          </w:p>
+        </w:tc>
+      </w:tr>
+      <w:tr>
+        <w:tc>
+          <w:tcPr>
+            <w:tcW w:w="2695" w:type="dxa"/>
+          </w:tcPr>
+          <w:p>
+            <w:r>
+              <w:t>Circe’s Staff</w:t>
+            </w:r>
+          </w:p>
+        </w:tc>
+        <w:tc>
+          <w:tcPr>
+            <w:tcW w:w="3538" w:type="dxa"/>
+          </w:tcPr>
+          <w:p>
+            <w:r>
+              <w:t>Somewhere in the marble caverns</w:t>
+            </w:r>
+          </w:p>
+        </w:tc>
+        <w:tc>
+          <w:tcPr>
+            <w:tcW w:w="3117" w:type="dxa"/>
+          </w:tcPr>
+          <w:p>
+            <w:r>
+              <w:t>Polymorph capability (into a pig from Odyssey?)</w:t>
+            </w:r>
+          </w:p>
+        </w:tc>
+      </w:tr>
+      <w:tr>
+        <w:tc>
+          <w:tcPr>
+            <w:tcW w:w="2695" w:type="dxa"/>
+          </w:tcPr>
+          <w:p>
+            <w:r>
+              <w:t>Scythe of Cronus</w:t>
+            </w:r>
+          </w:p>
+        </w:tc>
+        <w:tc>
+          <w:tcPr>
+            <w:tcW w:w="3538" w:type="dxa"/>
+          </w:tcPr>
+          <w:p>
+            <w:r>
+              <w:t>Somewhere in the marble caverns</w:t>
+            </w:r>
+          </w:p>
+        </w:tc>
+        <w:tc>
+          <w:tcPr>
+            <w:tcW w:w="3117" w:type="dxa"/>
+          </w:tcPr>
+          <w:p>
+            <w:r>
+              <w:t>Adamant sickle given to Cronus by Gaea</w:t>
+            </w:r>
+          </w:p>
+        </w:tc>
+      </w:tr>
+      <w:tr>
+        <w:tc>
+          <w:tcPr>
+            <w:tcW w:w="2695" w:type="dxa"/>
+          </w:tcPr>
+          <w:p>
+            <w:r>
+              <w:t>The Trident</w:t>
+            </w:r>
+          </w:p>
+        </w:tc>
+        <w:tc>
+          <w:tcPr>
+            <w:tcW w:w="3538" w:type="dxa"/>
+          </w:tcPr>
+          <w:p>
+            <w:r>
+              <w:t>Somewhere in the marble caverns</w:t>
+            </w:r>
+          </w:p>
+        </w:tc>
+        <w:tc>
+          <w:tcPr>
+            <w:tcW w:w="3117" w:type="dxa"/>
+          </w:tcPr>
+          <w:p>
+            <w:r>
+              <w:t>Causes earthquakes</w:t>
+            </w:r>
+          </w:p>
+        </w:tc>
+      </w:tr>
+      <w:tr>
+        <w:tc>
+          <w:tcPr>
+            <w:tcW w:w="2695" w:type="dxa"/>
+          </w:tcPr>
+          <w:p>
+            <w:r>
+              <w:t>Parazonium</w:t>
+            </w:r>
+          </w:p>
+        </w:tc>
+        <w:tc>
+          <w:tcPr>
+            <w:tcW w:w="3538" w:type="dxa"/>
+          </w:tcPr>
+          <w:p>
+            <w:r>
+              <w:t>Somewhere in the marble caverns</w:t>
+            </w:r>
+          </w:p>
+        </w:tc>
+        <w:tc>
+          <w:tcPr>
+            <w:tcW w:w="3117" w:type="dxa"/>
+          </w:tcPr>
+          <w:p>
+            <w:r>
+              <w:t>Roman dagger that grants an aura of courage</w:t>
+            </w:r>
+          </w:p>
+        </w:tc>
+      </w:tr>
+      <w:tr>
+        <w:tc>
+          <w:tcPr>
+            <w:tcW w:w="2695" w:type="dxa"/>
+          </w:tcPr>
+          <w:p>
+            <w:r>
+              <w:t>Labrys</w:t>
+            </w:r>
+          </w:p>
+        </w:tc>
+        <w:tc>
+          <w:tcPr>
+            <w:tcW w:w="3538" w:type="dxa"/>
+          </w:tcPr>
+          <w:p>
+            <w:r>
+              <w:t>Somewhere in the marble caverns</w:t>
+            </w:r>
+          </w:p>
+        </w:tc>
+        <w:tc>
+          <w:tcPr>
+            <w:tcW w:w="3117" w:type="dxa"/>
+          </w:tcPr>
+          <w:p>
+            <w:r>
+              <w:t>A double-headed axe</w:t>
+            </w:r>
+          </w:p>
+        </w:tc>
+      </w:tr>
+      <w:tr>
+        <w:tc>
+          <w:tcPr>
+            <w:tcW w:w="2695" w:type="dxa"/>
+          </w:tcPr>
+          <w:p>
+            <w:r>
+              <w:t>Hammer of Hephaestus (Hammer of the Forge?)</w:t>
+            </w:r>
+          </w:p>
+        </w:tc>
+        <w:tc>
+          <w:tcPr>
+            <w:tcW w:w="3538" w:type="dxa"/>
+          </w:tcPr>
+          <w:p>
+            <w:r>
+              <w:t>Somewhere in the marble caverns</w:t>
+            </w:r>
+          </w:p>
+        </w:tc>
+        <w:tc>
+          <w:tcPr>
+            <w:tcW w:w="3117" w:type="dxa"/>
+          </w:tcPr>
+          <w:p>
+            <w:r>
+              <w:t>Used to make the great weapons of the Greek gods</w:t>
+            </w:r>
+          </w:p>
+        </w:tc>
+      </w:tr>
+      <w:tr>
+        <w:tc>
+          <w:tcPr>
+            <w:tcW w:w="2695" w:type="dxa"/>
+          </w:tcPr>
+          <w:p>
+            <w:r>
+              <w:t>Girdle of Aphrodite</w:t>
+            </w:r>
+          </w:p>
+        </w:tc>
+        <w:tc>
+          <w:tcPr>
+            <w:tcW w:w="3538" w:type="dxa"/>
+          </w:tcPr>
+          <w:p>
+            <w:r>
+              <w:t>Somewhere in the marble caverns</w:t>
+            </w:r>
+          </w:p>
+        </w:tc>
+        <w:tc>
+          <w:tcPr>
+            <w:tcW w:w="3117" w:type="dxa"/>
+          </w:tcPr>
+          <w:p>
+            <w:r>
+              <w:t>Charm those who attack?</w:t>
+            </w:r>
+          </w:p>
+        </w:tc>
+      </w:tr>
+      <w:tr>
+        <w:tc>
+          <w:tcPr>
+            <w:tcW w:w="2695" w:type="dxa"/>
+          </w:tcPr>
+          <w:p>
+            <w:r>
+              <w:t>Petasos</w:t>
+            </w:r>
+          </w:p>
+        </w:tc>
+        <w:tc>
+          <w:tcPr>
+            <w:tcW w:w="3538" w:type="dxa"/>
+          </w:tcPr>
+          <w:p>
+            <w:r>
+              <w:t>Somewhere in the marble caverns</w:t>
+            </w:r>
+          </w:p>
+        </w:tc>
+        <w:tc>
+          <w:tcPr>
+            <w:tcW w:w="3117" w:type="dxa"/>
+          </w:tcPr>
+          <w:p>
+            <w:r>
+              <w:t>Winged hat of Hermes. Grants higher jump?</w:t>
+            </w:r>
+          </w:p>
+        </w:tc>
+      </w:tr>
+      <w:tr>
+        <w:tc>
+          <w:tcPr>
+            <w:tcW w:w="2695" w:type="dxa"/>
+          </w:tcPr>
+          <w:p>
+            <w:r>
+              <w:lastRenderedPageBreak/>
+              <w:t>Talaria</w:t>
+            </w:r>
+          </w:p>
+        </w:tc>
+        <w:tc>
+          <w:tcPr>
+            <w:tcW w:w="3538" w:type="dxa"/>
+          </w:tcPr>
+          <w:p>
+            <w:r>
+              <w:t>Marble Caverns</w:t>
+            </w:r>
+          </w:p>
+        </w:tc>
+        <w:tc>
+          <w:tcPr>
+            <w:tcW w:w="3117" w:type="dxa"/>
+          </w:tcPr>
+          <w:p>
+            <w:r>
+              <w:t>Hermes’s winged sandals</w:t>
+            </w:r>
+          </w:p>
+        </w:tc>
+      </w:tr>
+      <w:tr>
+        <w:tc>
+          <w:tcPr>
+            <w:tcW w:w="2695" w:type="dxa"/>
+          </w:tcPr>
+          <w:p>
+            <w:r>
+              <w:t>Moly</w:t>
+            </w:r>
+          </w:p>
+        </w:tc>
+        <w:tc>
+          <w:tcPr>
+            <w:tcW w:w="3538" w:type="dxa"/>
+          </w:tcPr>
+          <w:p>
+            <w:r>
+              <w:t>Marble Caverns</w:t>
+            </w:r>
+          </w:p>
+        </w:tc>
+        <w:tc>
+          <w:tcPr>
+            <w:tcW w:w="3117" w:type="dxa"/>
+          </w:tcPr>
+          <w:p>
+            <w:r>
+              <w:t>Given to Odysseus by Hermes to protect him from Circe’s magic</w:t>
+            </w:r>
+          </w:p>
+        </w:tc>
+      </w:tr>
+      <w:tr>
+        <w:tc>
+          <w:tcPr>
+            <w:tcW w:w="2695" w:type="dxa"/>
+          </w:tcPr>
+          <w:p>
+            <w:r>
+              <w:t>Orichalcum</w:t>
+            </w:r>
+          </w:p>
+        </w:tc>
+        <w:tc>
+          <w:tcPr>
+            <w:tcW w:w="3538" w:type="dxa"/>
+          </w:tcPr>
+          <w:p>
+            <w:r>
+              <w:t>Marble Caverns</w:t>
+            </w:r>
+          </w:p>
+        </w:tc>
+        <w:tc>
+          <w:tcPr>
+            <w:tcW w:w="3117" w:type="dxa"/>
+          </w:tcPr>
+          <w:p>
+            <w:r>
+              <w:t>Metal considered second only to gold. Mined in Atlantis</w:t>
+            </w:r>
+          </w:p>
+        </w:tc>
+      </w:tr>
+      <w:tr>
+        <w:tc>
+          <w:tcPr>
+            <w:tcW w:w="2695" w:type="dxa"/>
+          </w:tcPr>
+          <w:p>
+            <w:r>
+              <w:t>Head of Medusa</w:t>
+            </w:r>
+          </w:p>
+        </w:tc>
+        <w:tc>
+          <w:tcPr>
+            <w:tcW w:w="3538" w:type="dxa"/>
+          </w:tcPr>
+          <w:p>
+            <w:r>
+              <w:t>Marble Caverns</w:t>
+            </w:r>
+          </w:p>
+        </w:tc>
+        <w:tc>
+          <w:tcPr>
+            <w:tcW w:w="3117" w:type="dxa"/>
+          </w:tcPr>
+          <w:p/>
+        </w:tc>
+      </w:tr>
+      <w:tr>
+        <w:tc>
+          <w:tcPr>
+            <w:tcW w:w="2695" w:type="dxa"/>
+          </w:tcPr>
+          <w:p>
+            <w:r>
+              <w:t>Peacock’s feather</w:t>
+            </w:r>
+          </w:p>
+        </w:tc>
+        <w:tc>
+          <w:tcPr>
+            <w:tcW w:w="3538" w:type="dxa"/>
+          </w:tcPr>
+          <w:p>
+            <w:r>
+              <w:t>Marble Caverns</w:t>
+            </w:r>
+          </w:p>
+        </w:tc>
+        <w:tc>
+          <w:tcPr>
+            <w:tcW w:w="3117" w:type="dxa"/>
+          </w:tcPr>
+          <w:p>
+            <w:r>
+              <w:t>Grants wisdom</w:t>
+            </w:r>
+          </w:p>
+        </w:tc>
+      </w:tr>
+      <w:tr>
+        <w:tc>
+          <w:tcPr>
+            <w:tcW w:w="2695" w:type="dxa"/>
+          </w:tcPr>
+          <w:p>
+            <w:r>
+              <w:t>Nemean Lion pelt</w:t>
+            </w:r>
+          </w:p>
+        </w:tc>
+        <w:tc>
+          <w:tcPr>
+            <w:tcW w:w="3538" w:type="dxa"/>
+          </w:tcPr>
+          <w:p>
+            <w:r>
+              <w:t>Marble Caverns</w:t>
+            </w:r>
+          </w:p>
+        </w:tc>
+        <w:tc>
+          <w:tcPr>
+            <w:tcW w:w="3117" w:type="dxa"/>
+          </w:tcPr>
+          <w:p>
+            <w:r>
+              <w:t>Grants resistance</w:t>
+            </w:r>
+          </w:p>
+        </w:tc>
+      </w:tr>
+      <w:tr>
+        <w:tc>
+          <w:tcPr>
+            <w:tcW w:w="2695" w:type="dxa"/>
+          </w:tcPr>
+          <w:p>
+            <w:r>
+              <w:t>Wings of Icarus</w:t>
+            </w:r>
+          </w:p>
+        </w:tc>
+        <w:tc>
+          <w:tcPr>
+            <w:tcW w:w="3538" w:type="dxa"/>
+          </w:tcPr>
+          <w:p>
+            <w:r>
+              <w:t>Marble Caverns</w:t>
+            </w:r>
+          </w:p>
+        </w:tc>
+        <w:tc>
+          <w:tcPr>
+            <w:tcW w:w="3117" w:type="dxa"/>
+          </w:tcPr>
+          <w:p/>
+        </w:tc>
+      </w:tr>
+      <w:tr>
+        <w:tc>
+          <w:tcPr>
+            <w:tcW w:w="2695" w:type="dxa"/>
+          </w:tcPr>
+          <w:p/>
+        </w:tc>
+        <w:tc>
+          <w:tcPr>
+            <w:tcW w:w="3538" w:type="dxa"/>
+          </w:tcPr>
+          <w:p/>
+        </w:tc>
+        <w:tc>
+          <w:tcPr>
+            <w:tcW w:w="3117" w:type="dxa"/>
+          </w:tcPr>
+          <w:p/>
+        </w:tc>
+      </w:tr>
+    </w:tbl>
+    <w:p/>
+    <w:p/>
+    <w:p>
+      <w:r>
+        <w:rPr>
+          <w:b/>
+          <w:bCs/>
+        </w:rPr>
         <w:t>Map Generation:</w:t>
       </w:r>
     </w:p>
     <w:p>
       <w:r>
-        <w:t>A grid of nodes. Each node stores its position, any room openings, and any connections. For example, a 1x2 room will be two nodes with a stored connection between them. Then use dykstra’s to ensure continuity to every room. Then have data structures that store possible rooms and their rarities and fill in the generated graph.</w:t>
+        <w:t xml:space="preserve">A grid of nodes. Each node stores its position, any room openings, and any connections. For example, a 1x2 room will be two nodes with a stored connection between them. Then use </w:t>
+      </w:r>
+      <w:proofErr w:type="spellStart"/>
+      <w:r>
+        <w:t>dykstra’s</w:t>
+      </w:r>
+      <w:proofErr w:type="spellEnd"/>
+      <w:r>
+        <w:t xml:space="preserve"> to ensure continuity to every room. Then have data structures that store possible rooms and their rarities and fill in the generated graph.</w:t>
       </w:r>
     </w:p>
     <w:sectPr>

</xml_diff>